<commit_message>
Rapport un peu plus avancé
</commit_message>
<xml_diff>
--- a/Rapport_final.docx
+++ b/Rapport_final.docx
@@ -6,6 +6,7 @@
       <w:sdtPr>
         <w:rPr>
           <w:rFonts w:asciiTheme="majorHAnsi" w:eastAsiaTheme="majorEastAsia" w:hAnsiTheme="majorHAnsi" w:cstheme="majorBidi"/>
+          <w:sz w:val="28"/>
         </w:rPr>
         <w:id w:val="-705495675"/>
         <w:docPartObj>
@@ -78,6 +79,7 @@
                   <w:dataBinding w:prefixMappings="xmlns:ns0='http://schemas.openxmlformats.org/package/2006/metadata/core-properties' xmlns:ns1='http://purl.org/dc/elements/1.1/'" w:xpath="/ns0:coreProperties[1]/ns1:title[1]" w:storeItemID="{6C3C8BC8-F283-45AE-878A-BAB7291924A1}"/>
                   <w:text/>
                 </w:sdtPr>
+                <w:sdtEndPr/>
                 <w:sdtContent>
                   <w:p>
                     <w:pPr>
@@ -119,6 +121,7 @@
                 <w:dataBinding w:prefixMappings="xmlns:ns0='http://schemas.openxmlformats.org/package/2006/metadata/core-properties' xmlns:ns1='http://purl.org/dc/elements/1.1/'" w:xpath="/ns0:coreProperties[1]/ns1:subject[1]" w:storeItemID="{6C3C8BC8-F283-45AE-878A-BAB7291924A1}"/>
                 <w:text/>
               </w:sdtPr>
+              <w:sdtEndPr/>
               <w:sdtContent>
                 <w:tc>
                   <w:tcPr>
@@ -178,13 +181,8 @@
               </w:tcPr>
               <w:p>
                 <w:r>
-                  <w:t xml:space="preserve">Clément </w:t>
+                  <w:t>Clément Raibaud</w:t>
                 </w:r>
-                <w:proofErr w:type="spellStart"/>
-                <w:r>
-                  <w:t>Raibaud</w:t>
-                </w:r>
-                <w:proofErr w:type="spellEnd"/>
               </w:p>
               <w:p>
                 <w:r>
@@ -193,28 +191,21 @@
               </w:p>
               <w:p>
                 <w:r>
-                  <w:t xml:space="preserve">Jérôme </w:t>
+                  <w:t>Jérôme Ducrocq</w:t>
                 </w:r>
-                <w:proofErr w:type="spellStart"/>
-                <w:r>
-                  <w:t>Ducrocq</w:t>
-                </w:r>
-                <w:proofErr w:type="spellEnd"/>
               </w:p>
               <w:p>
-                <w:proofErr w:type="spellStart"/>
                 <w:r>
-                  <w:t>Floriant</w:t>
+                  <w:t>Florian</w:t>
                 </w:r>
-                <w:proofErr w:type="spellEnd"/>
                 <w:r>
-                  <w:t xml:space="preserve"> </w:t>
+                  <w:t xml:space="preserve"> Verberke</w:t>
                 </w:r>
-                <w:proofErr w:type="spellStart"/>
+              </w:p>
+              <w:p>
                 <w:r>
-                  <w:t>Verberke</w:t>
+                  <w:t>TD4</w:t>
                 </w:r>
-                <w:proofErr w:type="spellEnd"/>
               </w:p>
               <w:p>
                 <w:pPr>
@@ -269,19 +260,20 @@
     </w:sdt>
     <w:sdt>
       <w:sdtPr>
+        <w:rPr>
+          <w:rFonts w:asciiTheme="minorHAnsi" w:eastAsiaTheme="minorEastAsia" w:hAnsiTheme="minorHAnsi" w:cstheme="minorBidi"/>
+          <w:b w:val="0"/>
+          <w:bCs w:val="0"/>
+          <w:color w:val="auto"/>
+          <w:szCs w:val="22"/>
+        </w:rPr>
         <w:id w:val="-1787877181"/>
         <w:docPartObj>
           <w:docPartGallery w:val="Table of Contents"/>
           <w:docPartUnique/>
         </w:docPartObj>
       </w:sdtPr>
-      <w:sdtEndPr>
-        <w:rPr>
-          <w:rFonts w:asciiTheme="minorHAnsi" w:eastAsiaTheme="minorEastAsia" w:hAnsiTheme="minorHAnsi" w:cstheme="minorBidi"/>
-          <w:color w:val="auto"/>
-          <w:szCs w:val="22"/>
-        </w:rPr>
-      </w:sdtEndPr>
+      <w:sdtEndPr/>
       <w:sdtContent>
         <w:p>
           <w:pPr>
@@ -1633,6 +1625,7 @@
       </w:pPr>
       <w:bookmarkStart w:id="0" w:name="_Toc418977737"/>
       <w:r>
+        <w:lastRenderedPageBreak/>
         <w:t>Intro</w:t>
       </w:r>
       <w:bookmarkEnd w:id="0"/>
@@ -1640,7 +1633,7 @@
     <w:p/>
     <w:p>
       <w:r>
-        <w:br w:type="page"/>
+        <w:tab/>
       </w:r>
     </w:p>
     <w:p>
@@ -1712,15 +1705,16 @@
         <w:jc w:val="both"/>
       </w:pPr>
       <w:r>
-        <w:t xml:space="preserve">Réaliser des requêtes </w:t>
-      </w:r>
-      <w:proofErr w:type="spellStart"/>
-      <w:r>
-        <w:t>permettants</w:t>
-      </w:r>
-      <w:proofErr w:type="spellEnd"/>
+        <w:t>Réa</w:t>
+      </w:r>
+      <w:r>
+        <w:t>liser des requêtes permettant</w:t>
+      </w:r>
       <w:r>
         <w:t xml:space="preserve"> d’ajouter, supprimer ou modifier des entités</w:t>
+      </w:r>
+      <w:r>
+        <w:t xml:space="preserve"> dans la base de données</w:t>
       </w:r>
     </w:p>
     <w:p>
@@ -1839,6 +1833,7 @@
       </w:pPr>
       <w:bookmarkStart w:id="5" w:name="_Toc418977742"/>
       <w:r>
+        <w:lastRenderedPageBreak/>
         <w:t>Planning</w:t>
       </w:r>
       <w:bookmarkEnd w:id="5"/>
@@ -1847,21 +1842,8 @@
       </w:r>
     </w:p>
     <w:p>
-      <w:proofErr w:type="gramStart"/>
-      <w:r>
-        <w:t>détaillé</w:t>
-      </w:r>
-      <w:proofErr w:type="gramEnd"/>
-      <w:r>
-        <w:t xml:space="preserve"> des tâches sous MS-</w:t>
-      </w:r>
-      <w:proofErr w:type="spellStart"/>
-      <w:r>
-        <w:t>project</w:t>
-      </w:r>
-      <w:proofErr w:type="spellEnd"/>
-      <w:r>
-        <w:t xml:space="preserve"> (ou équivalent) sans oublier les phases de tests, et organisation de l’équipe, avec répartition des rôles si possible.</w:t>
+      <w:r>
+        <w:t>détaillé des tâches sous MS-project (ou équivalent) sans oublier les phases de tests, et organisation de l’équipe, avec répartition des rôles si possible.</w:t>
       </w:r>
     </w:p>
     <w:p>
@@ -1888,23 +1870,7 @@
         <w:jc w:val="both"/>
       </w:pPr>
       <w:r>
-        <w:t xml:space="preserve">La conception du projet s’est faite sous </w:t>
-      </w:r>
-      <w:proofErr w:type="spellStart"/>
-      <w:r>
-        <w:t>NetBeans</w:t>
-      </w:r>
-      <w:proofErr w:type="spellEnd"/>
-      <w:r>
-        <w:t xml:space="preserve">, en utilisant comme base le package Connexion fournit par Mr </w:t>
-      </w:r>
-      <w:proofErr w:type="spellStart"/>
-      <w:r>
-        <w:t>Segado</w:t>
-      </w:r>
-      <w:proofErr w:type="spellEnd"/>
-      <w:r>
-        <w:t xml:space="preserve"> dans le TP3 ainsi que la base de données associée au projet et fournie avec. Pour bien comprendre les bases que nous avions, nous avons réalisé un diagramme de classe :  </w:t>
+        <w:t xml:space="preserve">La conception du projet s’est faite sous NetBeans, en utilisant comme base le package Connexion fournit par Mr Segado dans le TP3 ainsi que la base de données associée au projet et fournie avec. Pour bien comprendre les bases que nous avions, nous avons réalisé un diagramme de classe :  </w:t>
       </w:r>
     </w:p>
     <w:p>
@@ -1919,15 +1885,7 @@
     </w:p>
     <w:p>
       <w:r>
-        <w:t xml:space="preserve"> (</w:t>
-      </w:r>
-      <w:proofErr w:type="gramStart"/>
-      <w:r>
-        <w:t>description</w:t>
-      </w:r>
-      <w:proofErr w:type="gramEnd"/>
-      <w:r>
-        <w:t xml:space="preserve"> des classes avec les attributs, des liens sémantiques entre les classes) en respect de votre code </w:t>
+        <w:t xml:space="preserve"> (description des classes avec les attributs, des liens sémantiques entre les classes) en respect de votre code </w:t>
       </w:r>
     </w:p>
     <w:p>
@@ -1945,15 +1903,7 @@
     </w:p>
     <w:p>
       <w:r>
-        <w:t>(</w:t>
-      </w:r>
-      <w:proofErr w:type="gramStart"/>
-      <w:r>
-        <w:t>principe</w:t>
-      </w:r>
-      <w:proofErr w:type="gramEnd"/>
-      <w:r>
-        <w:t>, entrées et sorties) correspondant aux méthodes de vos classes</w:t>
+        <w:t>(principe, entrées et sorties) correspondant aux méthodes de vos classes</w:t>
       </w:r>
     </w:p>
     <w:p>
@@ -1970,13 +1920,8 @@
       </w:r>
     </w:p>
     <w:p>
-      <w:proofErr w:type="gramStart"/>
-      <w:r>
-        <w:t>pour</w:t>
-      </w:r>
-      <w:proofErr w:type="gramEnd"/>
-      <w:r>
-        <w:t xml:space="preserve"> chaque fonctionnalité </w:t>
+      <w:r>
+        <w:t xml:space="preserve">pour chaque fonctionnalité </w:t>
       </w:r>
     </w:p>
     <w:p>
@@ -1993,13 +1938,8 @@
       </w:r>
     </w:p>
     <w:p>
-      <w:proofErr w:type="gramStart"/>
-      <w:r>
-        <w:t>en</w:t>
-      </w:r>
-      <w:proofErr w:type="gramEnd"/>
-      <w:r>
-        <w:t xml:space="preserve"> précisant les écarts avec votre première phase de conception s’il y en a : dans cette section, il faut critiquer le système existant par rapport à vos objectifs fixés (points forts et faibles du système) et donc vos apports conceptuels dans cette phase </w:t>
+      <w:r>
+        <w:t xml:space="preserve">en précisant les écarts avec votre première phase de conception s’il y en a : dans cette section, il faut critiquer le système existant par rapport à vos objectifs fixés (points forts et faibles du système) et donc vos apports conceptuels dans cette phase </w:t>
       </w:r>
     </w:p>
     <w:p>
@@ -2019,37 +1959,44 @@
       <w:r>
         <w:t>(</w:t>
       </w:r>
-      <w:proofErr w:type="gramStart"/>
       <w:r>
         <w:t xml:space="preserve">Introduction </w:t>
       </w:r>
       <w:r>
         <w:t>)</w:t>
       </w:r>
-      <w:proofErr w:type="gramEnd"/>
-    </w:p>
-    <w:p>
-      <w:r>
-        <w:t xml:space="preserve">Environnement de développement (Java, </w:t>
-      </w:r>
-      <w:proofErr w:type="spellStart"/>
-      <w:r>
-        <w:t>Mysql</w:t>
-      </w:r>
-      <w:proofErr w:type="spellEnd"/>
-      <w:r>
-        <w:t xml:space="preserve">, etc.) </w:t>
+    </w:p>
+    <w:p>
+      <w:r>
+        <w:tab/>
+        <w:t xml:space="preserve">Une fois la phase de conception terminée, nous nous sommes attelés à la tâche. Nous utiliserons les serveurs de l’ECE pour stocker </w:t>
+      </w:r>
+      <w:r>
+        <w:lastRenderedPageBreak/>
+        <w:t>notre base de données (qui est fourni avec l’énoncé). Nous utiliserons l’IDE NetBeans pour développer en Java, comme nous l’avons fait pour les 3 TP précédant le projet. D’ailleurs, nous nous sommes entrainés sur le TP2(Swing) et le TP3(Connexion à une BDD) afin de mieux comprendre ses deux parties du projet.</w:t>
+      </w:r>
+    </w:p>
+    <w:p>
+      <w:r>
+        <w:t>L’objectif est donc de pouvoir créer des requêtes via l’interface graphique, de les envoyer à la base de données stockée sur les serveurs de l’école et d’en récupérer les résultats pour enfin les afficher sur l’interface. Puis, utiliser le module de Reporting pour imager et exploiter ses résultats sous une forme plus claire et concise pour l’utilisateur.</w:t>
+      </w:r>
+      <w:bookmarkStart w:id="12" w:name="_GoBack"/>
+      <w:bookmarkEnd w:id="12"/>
+    </w:p>
+    <w:p>
+      <w:r>
+        <w:t xml:space="preserve">Environnement de développement (Java, Mysql, etc.) </w:t>
       </w:r>
     </w:p>
     <w:p>
       <w:pPr>
         <w:pStyle w:val="Titre2"/>
       </w:pPr>
-      <w:bookmarkStart w:id="12" w:name="_Toc418977749"/>
+      <w:bookmarkStart w:id="13" w:name="_Toc418977749"/>
       <w:r>
         <w:t>Architecture globale</w:t>
       </w:r>
-      <w:bookmarkEnd w:id="12"/>
+      <w:bookmarkEnd w:id="13"/>
       <w:r>
         <w:t xml:space="preserve"> </w:t>
       </w:r>
@@ -2059,14 +2006,14 @@
       <w:pPr>
         <w:pStyle w:val="Titre2"/>
       </w:pPr>
-      <w:bookmarkStart w:id="13" w:name="_Toc418977750"/>
+      <w:bookmarkStart w:id="14" w:name="_Toc418977750"/>
       <w:r>
         <w:t>Fonctionnement global</w:t>
       </w:r>
       <w:r>
         <w:t xml:space="preserve"> et prototype</w:t>
       </w:r>
-      <w:bookmarkEnd w:id="13"/>
+      <w:bookmarkEnd w:id="14"/>
     </w:p>
     <w:p>
       <w:r>
@@ -2087,11 +2034,11 @@
       <w:pPr>
         <w:pStyle w:val="Titre1"/>
       </w:pPr>
-      <w:bookmarkStart w:id="14" w:name="_Toc418977751"/>
+      <w:bookmarkStart w:id="15" w:name="_Toc418977751"/>
       <w:r>
         <w:t>Conclusion et perspectives</w:t>
       </w:r>
-      <w:bookmarkEnd w:id="14"/>
+      <w:bookmarkEnd w:id="15"/>
       <w:r>
         <w:t xml:space="preserve"> </w:t>
       </w:r>
@@ -2100,23 +2047,15 @@
       <w:pPr>
         <w:pStyle w:val="Titre2"/>
       </w:pPr>
-      <w:bookmarkStart w:id="15" w:name="_Toc418977752"/>
+      <w:bookmarkStart w:id="16" w:name="_Toc418977752"/>
       <w:r>
         <w:t>Bilan individuels</w:t>
       </w:r>
-      <w:bookmarkEnd w:id="15"/>
-    </w:p>
-    <w:p>
-      <w:r>
-        <w:t xml:space="preserve">Clément </w:t>
-      </w:r>
-      <w:proofErr w:type="spellStart"/>
-      <w:r>
-        <w:t>Raibaud</w:t>
-      </w:r>
-      <w:proofErr w:type="spellEnd"/>
-      <w:r>
-        <w:t xml:space="preserve"> (chef de projet) :</w:t>
+      <w:bookmarkEnd w:id="16"/>
+    </w:p>
+    <w:p>
+      <w:r>
+        <w:t>Clément Raibaud (chef de projet) :</w:t>
       </w:r>
     </w:p>
     <w:p>
@@ -2138,28 +2077,19 @@
     <w:p/>
     <w:p>
       <w:r>
-        <w:t xml:space="preserve">Jérôme </w:t>
-      </w:r>
-      <w:proofErr w:type="spellStart"/>
-      <w:r>
-        <w:t>Ducrocq</w:t>
-      </w:r>
-      <w:proofErr w:type="spellEnd"/>
-      <w:r>
-        <w:t> :</w:t>
-      </w:r>
-    </w:p>
-    <w:p>
-      <w:r>
-        <w:t xml:space="preserve">Florian </w:t>
-      </w:r>
-      <w:proofErr w:type="spellStart"/>
-      <w:r>
-        <w:t>Verberke</w:t>
-      </w:r>
-      <w:proofErr w:type="spellEnd"/>
-      <w:r>
-        <w:t> :</w:t>
+        <w:lastRenderedPageBreak/>
+        <w:t>Jérôme Ducrocq :</w:t>
+      </w:r>
+      <w:r>
+        <w:t xml:space="preserve"> Ce projet m’a permis de découvrir le Java car je n’avais pas fait de langage de programmation objet lors de mon semestre à l’étranger. Je me suis occupé avec Clément du module de Connexion et de la création des requêtes ainsi que la récupération de leurs résultats. Ayant des niveaux opposés en Java, Clément a su avoir la patience de m’expliquer ce que j’avais besoin de savoir et j’ai réellement apprécié cet aspect-là du projet : malgré mon niveau de débutant, pouvoir faire quelque chose de concret.</w:t>
+      </w:r>
+    </w:p>
+    <w:p>
+      <w:r>
+        <w:t>Florian Verberke :</w:t>
+      </w:r>
+      <w:r>
+        <w:t xml:space="preserve"> </w:t>
       </w:r>
     </w:p>
     <w:p/>
@@ -2167,11 +2097,11 @@
       <w:pPr>
         <w:pStyle w:val="Titre2"/>
       </w:pPr>
-      <w:bookmarkStart w:id="16" w:name="_Toc418977753"/>
+      <w:bookmarkStart w:id="17" w:name="_Toc418977753"/>
       <w:r>
         <w:t>Bilan global</w:t>
       </w:r>
-      <w:bookmarkEnd w:id="16"/>
+      <w:bookmarkEnd w:id="17"/>
     </w:p>
     <w:p>
       <w:r>
@@ -2196,11 +2126,12 @@
       <w:pPr>
         <w:pStyle w:val="Titre1"/>
       </w:pPr>
-      <w:bookmarkStart w:id="17" w:name="_Toc418977754"/>
-      <w:r>
+      <w:bookmarkStart w:id="18" w:name="_Toc418977754"/>
+      <w:r>
+        <w:lastRenderedPageBreak/>
         <w:t>Conclusion</w:t>
       </w:r>
-      <w:bookmarkEnd w:id="17"/>
+      <w:bookmarkEnd w:id="18"/>
       <w:r>
         <w:br w:type="page"/>
       </w:r>
@@ -2209,14 +2140,15 @@
       <w:pPr>
         <w:pStyle w:val="Titre1"/>
       </w:pPr>
-      <w:bookmarkStart w:id="18" w:name="_Toc418977755"/>
-      <w:r>
+      <w:bookmarkStart w:id="19" w:name="_Toc418977755"/>
+      <w:r>
+        <w:lastRenderedPageBreak/>
         <w:t>S</w:t>
       </w:r>
       <w:r>
         <w:t>ources</w:t>
       </w:r>
-      <w:bookmarkEnd w:id="18"/>
+      <w:bookmarkEnd w:id="19"/>
       <w:r>
         <w:t xml:space="preserve"> </w:t>
       </w:r>
@@ -2226,15 +2158,7 @@
     <w:p/>
     <w:p>
       <w:r>
-        <w:t xml:space="preserve">Et bien évidemment le code du package Connexion emprunté à Mr </w:t>
-      </w:r>
-      <w:proofErr w:type="spellStart"/>
-      <w:r>
-        <w:t>Segado</w:t>
-      </w:r>
-      <w:proofErr w:type="spellEnd"/>
-      <w:r>
-        <w:t>, dans le TP3 de Java </w:t>
+        <w:t>Et bien évidemment le code du package Connexion emprunté à Mr Segado, dans le TP3 de Java </w:t>
       </w:r>
       <w:r>
         <w:sym w:font="Wingdings" w:char="F04A"/>
@@ -2378,7 +2302,7 @@
               </w14:shadow>
               <w14:numForm w14:val="oldStyle"/>
             </w:rPr>
-            <w:t>2</w:t>
+            <w:t>4</w:t>
           </w:r>
           <w:r>
             <w:rPr>
@@ -2407,29 +2331,8 @@
             <w:pStyle w:val="Pieddepage"/>
           </w:pPr>
           <w:r>
-            <w:t xml:space="preserve">Clément </w:t>
+            <w:t>Clément Raibaud – Lisa Cot – Jérôme Ducrocq – Florian Verberke</w:t>
           </w:r>
-          <w:proofErr w:type="spellStart"/>
-          <w:r>
-            <w:t>Raibaud</w:t>
-          </w:r>
-          <w:proofErr w:type="spellEnd"/>
-          <w:r>
-            <w:t xml:space="preserve"> – Lisa Cot – Jérôme </w:t>
-          </w:r>
-          <w:proofErr w:type="spellStart"/>
-          <w:r>
-            <w:t>Ducrocq</w:t>
-          </w:r>
-          <w:proofErr w:type="spellEnd"/>
-          <w:r>
-            <w:t xml:space="preserve"> – Florian </w:t>
-          </w:r>
-          <w:proofErr w:type="spellStart"/>
-          <w:r>
-            <w:t>Verberke</w:t>
-          </w:r>
-          <w:proofErr w:type="spellEnd"/>
         </w:p>
       </w:tc>
     </w:tr>
@@ -2439,8 +2342,6 @@
       <w:pStyle w:val="Pieddepage"/>
       <w:ind w:left="-142" w:firstLine="142"/>
     </w:pPr>
-    <w:bookmarkStart w:id="19" w:name="_GoBack"/>
-    <w:bookmarkEnd w:id="19"/>
   </w:p>
 </w:ftr>
 </file>
@@ -2530,6 +2431,7 @@
           <w:dataBinding w:prefixMappings="xmlns:ns0='http://schemas.openxmlformats.org/package/2006/metadata/core-properties' xmlns:ns1='http://purl.org/dc/elements/1.1/'" w:xpath="/ns0:coreProperties[1]/ns1:title[1]" w:storeItemID="{6C3C8BC8-F283-45AE-878A-BAB7291924A1}"/>
           <w:text/>
         </w:sdtPr>
+        <w:sdtEndPr/>
         <w:sdtContent>
           <w:tc>
             <w:tcPr>
@@ -2585,6 +2487,7 @@
           <w:r>
             <w:rPr>
               <w:noProof/>
+              <w:lang w:eastAsia="fr-FR"/>
             </w:rPr>
             <w:drawing>
               <wp:inline distT="0" distB="0" distL="0" distR="0" wp14:anchorId="75EB61D2" wp14:editId="6214B950">
@@ -3695,37 +3598,6 @@
         </w:p>
       </w:docPartBody>
     </w:docPart>
-    <w:docPart>
-      <w:docPartPr>
-        <w:name w:val="4A438D20D09941519616125E51E715B0"/>
-        <w:category>
-          <w:name w:val="Général"/>
-          <w:gallery w:val="placeholder"/>
-        </w:category>
-        <w:types>
-          <w:type w:val="bbPlcHdr"/>
-        </w:types>
-        <w:behaviors>
-          <w:behavior w:val="content"/>
-        </w:behaviors>
-        <w:guid w:val="{3812F942-A0AC-419B-8545-4135757154F4}"/>
-      </w:docPartPr>
-      <w:docPartBody>
-        <w:p>
-          <w:pPr>
-            <w:pStyle w:val="4A438D20D09941519616125E51E715B0"/>
-          </w:pPr>
-          <w:r>
-            <w:rPr>
-              <w:rFonts w:asciiTheme="majorHAnsi" w:eastAsiaTheme="majorEastAsia" w:hAnsiTheme="majorHAnsi" w:cstheme="majorBidi"/>
-              <w:sz w:val="36"/>
-              <w:szCs w:val="36"/>
-            </w:rPr>
-            <w:t>[Titre du document]</w:t>
-          </w:r>
-        </w:p>
-      </w:docPartBody>
-    </w:docPart>
   </w:docParts>
 </w:glossaryDocument>
 </file>
@@ -3779,8 +3651,9 @@
     <w:panose1 w:val="020B0604030504040204"/>
     <w:charset w:val="00"/>
     <w:family w:val="swiss"/>
+    <w:notTrueType/>
     <w:pitch w:val="variable"/>
-    <w:sig w:usb0="E1002EFF" w:usb1="C000605B" w:usb2="00000029" w:usb3="00000000" w:csb0="000101FF" w:csb1="00000000"/>
+    <w:sig w:usb0="00000003" w:usb1="00000000" w:usb2="00000000" w:usb3="00000000" w:csb0="00000001" w:csb1="00000000"/>
   </w:font>
   <w:font w:name="Calibri">
     <w:panose1 w:val="020F0502020204030204"/>
@@ -3822,8 +3695,10 @@
   </w:compat>
   <w:rsids>
     <w:rsidRoot w:val="002E757D"/>
+    <w:rsid w:val="000F5BE6"/>
     <w:rsid w:val="002E757D"/>
     <w:rsid w:val="00473D69"/>
+    <w:rsid w:val="006C1825"/>
   </w:rsids>
   <m:mathPr>
     <m:mathFont m:val="Cambria Math"/>
@@ -4542,7 +4417,7 @@
 </file>
 
 <file path=customXml/itemProps1.xml><?xml version="1.0" encoding="utf-8"?>
-<ds:datastoreItem xmlns:ds="http://schemas.openxmlformats.org/officeDocument/2006/customXml" ds:itemID="{01057B2C-0EF0-4AA3-9B32-6D1A9B122F01}">
+<ds:datastoreItem xmlns:ds="http://schemas.openxmlformats.org/officeDocument/2006/customXml" ds:itemID="{996A9226-4AD8-45F7-8F79-1697339C3BC5}">
   <ds:schemaRefs>
     <ds:schemaRef ds:uri="http://schemas.openxmlformats.org/officeDocument/2006/bibliography"/>
   </ds:schemaRefs>

</xml_diff>